<commit_message>
Agrego diagrama logico y de secuencia
</commit_message>
<xml_diff>
--- a/Sistema-Embebido/Embebido.docx
+++ b/Sistema-Embebido/Embebido.docx
@@ -584,54 +584,40 @@
         </w:numPr>
         <w:spacing w:line="276" w:lineRule="auto"/>
         <w:rPr>
-          <w:lang w:val="es-ES"/>
-        </w:rPr>
-      </w:pPr>
-      <w:r>
-        <w:rPr>
-          <w:lang w:val="es-ES"/>
-        </w:rPr>
-        <w:t xml:space="preserve">Neo </w:t>
-      </w:r>
-      <w:proofErr w:type="gramStart"/>
-      <w:r>
-        <w:rPr>
-          <w:lang w:val="es-ES"/>
-        </w:rPr>
-        <w:t>Pixel</w:t>
-      </w:r>
-      <w:proofErr w:type="gramEnd"/>
-      <w:r>
-        <w:rPr>
-          <w:lang w:val="es-ES"/>
-        </w:rPr>
-        <w:t xml:space="preserve"> Led </w:t>
+          <w:lang w:val="en-US"/>
+        </w:rPr>
+      </w:pPr>
+      <w:r>
+        <w:rPr>
+          <w:lang w:val="en-US"/>
+        </w:rPr>
+        <w:t xml:space="preserve">Neo Pixel Led </w:t>
       </w:r>
       <w:proofErr w:type="spellStart"/>
       <w:r>
         <w:rPr>
-          <w:lang w:val="es-ES"/>
+          <w:lang w:val="en-US"/>
         </w:rPr>
         <w:t>Rgb</w:t>
       </w:r>
       <w:proofErr w:type="spellEnd"/>
       <w:r>
         <w:rPr>
-          <w:lang w:val="es-ES"/>
+          <w:lang w:val="en-US"/>
         </w:rPr>
         <w:t xml:space="preserve"> Ws2812b 5050 </w:t>
       </w:r>
       <w:proofErr w:type="spellStart"/>
       <w:r>
         <w:rPr>
-          <w:lang w:val="es-ES"/>
+          <w:lang w:val="en-US"/>
         </w:rPr>
         <w:t>Smd</w:t>
       </w:r>
       <w:proofErr w:type="spellEnd"/>
       <w:r>
         <w:rPr>
-          <w:lang w:val="es-ES"/>
+          <w:lang w:val="en-US"/>
         </w:rPr>
         <w:t> </w:t>
       </w:r>
@@ -910,8 +896,6 @@
         </w:rPr>
         <w:br w:type="page"/>
       </w:r>
-      <w:bookmarkStart w:id="0" w:name="_GoBack"/>
-      <w:bookmarkEnd w:id="0"/>
     </w:p>
     <w:p>
       <w:pPr>
@@ -1009,23 +993,180 @@
           <w:lang w:val="es-ES"/>
         </w:rPr>
       </w:pPr>
-      <w:r>
+    </w:p>
+    <w:p>
+      <w:pPr>
         <w:rPr>
           <w:sz w:val="32"/>
           <w:lang w:val="es-ES"/>
         </w:rPr>
+      </w:pPr>
+      <w:r>
+        <w:rPr>
+          <w:sz w:val="32"/>
+          <w:lang w:val="es-ES"/>
+        </w:rPr>
+        <w:t>Diagrama Lógico</w:t>
+      </w:r>
+    </w:p>
+    <w:p>
+      <w:pPr>
+        <w:rPr>
+          <w:sz w:val="32"/>
+          <w:lang w:val="es-ES"/>
+        </w:rPr>
+      </w:pPr>
+    </w:p>
+    <w:p>
+      <w:pPr>
+        <w:rPr>
+          <w:sz w:val="32"/>
+          <w:lang w:val="es-ES"/>
+        </w:rPr>
+      </w:pPr>
+      <w:r>
+        <w:rPr>
+          <w:noProof/>
+          <w:sz w:val="32"/>
+          <w:lang w:val="es-ES"/>
+        </w:rPr>
+        <w:drawing>
+          <wp:inline distT="0" distB="0" distL="0" distR="0">
+            <wp:extent cx="5748867" cy="3072051"/>
+            <wp:effectExtent l="0" t="0" r="4445" b="1905"/>
+            <wp:docPr id="1" name="Imagen 1"/>
+            <wp:cNvGraphicFramePr>
+              <a:graphicFrameLocks xmlns:a="http://schemas.openxmlformats.org/drawingml/2006/main" noChangeAspect="1"/>
+            </wp:cNvGraphicFramePr>
+            <a:graphic xmlns:a="http://schemas.openxmlformats.org/drawingml/2006/main">
+              <a:graphicData uri="http://schemas.openxmlformats.org/drawingml/2006/picture">
+                <pic:pic xmlns:pic="http://schemas.openxmlformats.org/drawingml/2006/picture">
+                  <pic:nvPicPr>
+                    <pic:cNvPr id="1" name="Diagrama Lógico.png"/>
+                    <pic:cNvPicPr/>
+                  </pic:nvPicPr>
+                  <pic:blipFill>
+                    <a:blip r:embed="rId9">
+                      <a:extLst>
+                        <a:ext uri="{28A0092B-C50C-407E-A947-70E740481C1C}">
+                          <a14:useLocalDpi xmlns:a14="http://schemas.microsoft.com/office/drawing/2010/main" val="0"/>
+                        </a:ext>
+                      </a:extLst>
+                    </a:blip>
+                    <a:stretch>
+                      <a:fillRect/>
+                    </a:stretch>
+                  </pic:blipFill>
+                  <pic:spPr>
+                    <a:xfrm>
+                      <a:off x="0" y="0"/>
+                      <a:ext cx="5769701" cy="3083184"/>
+                    </a:xfrm>
+                    <a:prstGeom prst="rect">
+                      <a:avLst/>
+                    </a:prstGeom>
+                  </pic:spPr>
+                </pic:pic>
+              </a:graphicData>
+            </a:graphic>
+          </wp:inline>
+        </w:drawing>
+      </w:r>
+      <w:r>
+        <w:rPr>
+          <w:sz w:val="32"/>
+          <w:lang w:val="es-ES"/>
+        </w:rPr>
         <w:br w:type="page"/>
       </w:r>
     </w:p>
     <w:p>
       <w:pPr>
-        <w:ind w:left="-709"/>
+        <w:ind w:left="-709" w:firstLine="709"/>
         <w:jc w:val="both"/>
         <w:rPr>
           <w:sz w:val="32"/>
           <w:lang w:val="es-ES"/>
         </w:rPr>
       </w:pPr>
+      <w:r>
+        <w:rPr>
+          <w:sz w:val="32"/>
+          <w:lang w:val="es-ES"/>
+        </w:rPr>
+        <w:lastRenderedPageBreak/>
+        <w:t>Diagrama de secuencia</w:t>
+      </w:r>
+      <w:bookmarkStart w:id="0" w:name="_GoBack"/>
+      <w:bookmarkEnd w:id="0"/>
+    </w:p>
+    <w:p>
+      <w:pPr>
+        <w:ind w:left="-709" w:firstLine="709"/>
+        <w:jc w:val="both"/>
+        <w:rPr>
+          <w:sz w:val="32"/>
+          <w:lang w:val="es-ES"/>
+        </w:rPr>
+      </w:pPr>
+    </w:p>
+    <w:p>
+      <w:pPr>
+        <w:ind w:left="-709" w:firstLine="709"/>
+        <w:jc w:val="both"/>
+        <w:rPr>
+          <w:sz w:val="32"/>
+          <w:lang w:val="es-ES"/>
+        </w:rPr>
+      </w:pPr>
+      <w:r>
+        <w:rPr>
+          <w:noProof/>
+          <w:sz w:val="32"/>
+          <w:lang w:val="es-ES"/>
+        </w:rPr>
+        <w:drawing>
+          <wp:inline distT="0" distB="0" distL="0" distR="0" wp14:anchorId="748DF063" wp14:editId="044BEC9F">
+            <wp:extent cx="5944802" cy="3919855"/>
+            <wp:effectExtent l="0" t="0" r="0" b="4445"/>
+            <wp:docPr id="2" name="Imagen 2"/>
+            <wp:cNvGraphicFramePr>
+              <a:graphicFrameLocks xmlns:a="http://schemas.openxmlformats.org/drawingml/2006/main" noChangeAspect="1"/>
+            </wp:cNvGraphicFramePr>
+            <a:graphic xmlns:a="http://schemas.openxmlformats.org/drawingml/2006/main">
+              <a:graphicData uri="http://schemas.openxmlformats.org/drawingml/2006/picture">
+                <pic:pic xmlns:pic="http://schemas.openxmlformats.org/drawingml/2006/picture">
+                  <pic:nvPicPr>
+                    <pic:cNvPr id="2" name="diagrama de secuencia.png"/>
+                    <pic:cNvPicPr/>
+                  </pic:nvPicPr>
+                  <pic:blipFill>
+                    <a:blip r:embed="rId10">
+                      <a:extLst>
+                        <a:ext uri="{28A0092B-C50C-407E-A947-70E740481C1C}">
+                          <a14:useLocalDpi xmlns:a14="http://schemas.microsoft.com/office/drawing/2010/main" val="0"/>
+                        </a:ext>
+                      </a:extLst>
+                    </a:blip>
+                    <a:stretch>
+                      <a:fillRect/>
+                    </a:stretch>
+                  </pic:blipFill>
+                  <pic:spPr>
+                    <a:xfrm>
+                      <a:off x="0" y="0"/>
+                      <a:ext cx="5960196" cy="3930006"/>
+                    </a:xfrm>
+                    <a:prstGeom prst="rect">
+                      <a:avLst/>
+                    </a:prstGeom>
+                  </pic:spPr>
+                </pic:pic>
+              </a:graphicData>
+            </a:graphic>
+          </wp:inline>
+        </w:drawing>
+      </w:r>
     </w:p>
     <w:sectPr>
       <w:pgSz w:w="11900" w:h="16840"/>
@@ -1557,7 +1698,7 @@
     </w:rPrDefault>
     <w:pPrDefault/>
   </w:docDefaults>
-  <w:latentStyles w:defLockedState="0" w:defUIPriority="99" w:defSemiHidden="0" w:defUnhideWhenUsed="0" w:defQFormat="0" w:count="375">
+  <w:latentStyles w:defLockedState="0" w:defUIPriority="99" w:defSemiHidden="0" w:defUnhideWhenUsed="0" w:defQFormat="0" w:count="376">
     <w:lsdException w:name="Normal" w:uiPriority="0" w:qFormat="1"/>
     <w:lsdException w:name="heading 1" w:uiPriority="9" w:qFormat="1"/>
     <w:lsdException w:name="heading 2" w:semiHidden="1" w:uiPriority="9" w:unhideWhenUsed="1" w:qFormat="1"/>
@@ -1663,7 +1804,6 @@
     <w:lsdException w:name="HTML Sample" w:semiHidden="1" w:unhideWhenUsed="1"/>
     <w:lsdException w:name="HTML Typewriter" w:semiHidden="1" w:unhideWhenUsed="1"/>
     <w:lsdException w:name="HTML Variable" w:semiHidden="1" w:unhideWhenUsed="1"/>
-    <w:lsdException w:name="Normal Table" w:semiHidden="1" w:unhideWhenUsed="1"/>
     <w:lsdException w:name="annotation subject" w:semiHidden="1" w:unhideWhenUsed="1"/>
     <w:lsdException w:name="No List" w:semiHidden="1" w:unhideWhenUsed="1"/>
     <w:lsdException w:name="Outline List 1" w:semiHidden="1" w:unhideWhenUsed="1"/>
@@ -1710,10 +1850,8 @@
     <w:lsdException w:name="Table Subtle 2" w:semiHidden="1" w:unhideWhenUsed="1"/>
     <w:lsdException w:name="Table Web 1" w:semiHidden="1" w:unhideWhenUsed="1"/>
     <w:lsdException w:name="Table Web 2" w:semiHidden="1" w:unhideWhenUsed="1"/>
-    <w:lsdException w:name="Table Web 3" w:semiHidden="1" w:unhideWhenUsed="1"/>
     <w:lsdException w:name="Balloon Text" w:semiHidden="1" w:unhideWhenUsed="1"/>
     <w:lsdException w:name="Table Grid" w:uiPriority="39"/>
-    <w:lsdException w:name="Table Theme" w:semiHidden="1" w:unhideWhenUsed="1"/>
     <w:lsdException w:name="Placeholder Text" w:semiHidden="1"/>
     <w:lsdException w:name="No Spacing" w:uiPriority="1" w:qFormat="1"/>
     <w:lsdException w:name="Light Shading" w:uiPriority="60"/>
@@ -1933,6 +2071,7 @@
     <w:lsdException w:name="Smart Hyperlink" w:semiHidden="1" w:unhideWhenUsed="1"/>
     <w:lsdException w:name="Hashtag" w:semiHidden="1" w:unhideWhenUsed="1"/>
     <w:lsdException w:name="Unresolved Mention" w:semiHidden="1" w:unhideWhenUsed="1"/>
+    <w:lsdException w:name="Smart Link" w:semiHidden="1" w:unhideWhenUsed="1"/>
   </w:latentStyles>
   <w:style w:type="paragraph" w:default="1" w:styleId="Normal">
     <w:name w:val="Normal"/>
@@ -1962,6 +2101,7 @@
   <w:style w:type="character" w:default="1" w:styleId="Fuentedeprrafopredeter">
     <w:name w:val="Default Paragraph Font"/>
     <w:uiPriority w:val="1"/>
+    <w:semiHidden/>
     <w:unhideWhenUsed/>
   </w:style>
   <w:style w:type="table" w:default="1" w:styleId="Tablanormal">
@@ -2049,6 +2189,33 @@
       <w:color w:val="2F5496" w:themeColor="accent1" w:themeShade="BF"/>
       <w:sz w:val="32"/>
       <w:szCs w:val="32"/>
+    </w:rPr>
+  </w:style>
+  <w:style w:type="paragraph" w:styleId="Textodeglobo">
+    <w:name w:val="Balloon Text"/>
+    <w:basedOn w:val="Normal"/>
+    <w:link w:val="TextodegloboCar"/>
+    <w:uiPriority w:val="99"/>
+    <w:semiHidden/>
+    <w:unhideWhenUsed/>
+    <w:rsid w:val="005D5B45"/>
+    <w:rPr>
+      <w:rFonts w:ascii="Times New Roman" w:hAnsi="Times New Roman" w:cs="Times New Roman"/>
+      <w:sz w:val="18"/>
+      <w:szCs w:val="18"/>
+    </w:rPr>
+  </w:style>
+  <w:style w:type="character" w:customStyle="1" w:styleId="TextodegloboCar">
+    <w:name w:val="Texto de globo Car"/>
+    <w:basedOn w:val="Fuentedeprrafopredeter"/>
+    <w:link w:val="Textodeglobo"/>
+    <w:uiPriority w:val="99"/>
+    <w:semiHidden/>
+    <w:rsid w:val="005D5B45"/>
+    <w:rPr>
+      <w:rFonts w:ascii="Times New Roman" w:hAnsi="Times New Roman" w:cs="Times New Roman"/>
+      <w:sz w:val="18"/>
+      <w:szCs w:val="18"/>
     </w:rPr>
   </w:style>
 </w:styles>

</xml_diff>

<commit_message>
Avances en circuito y manual
</commit_message>
<xml_diff>
--- a/Sistema-Embebido/Embebido.docx
+++ b/Sistema-Embebido/Embebido.docx
@@ -76,7 +76,7 @@
           <w:lang w:eastAsia="es-ES_tradnl"/>
         </w:rPr>
         <w:drawing>
-          <wp:inline distT="0" distB="0" distL="0" distR="0">
+          <wp:inline distT="0" distB="0" distL="0" distR="0" wp14:anchorId="698D63A9" wp14:editId="70354520">
             <wp:extent cx="2616200" cy="2616200"/>
             <wp:effectExtent l="0" t="0" r="0" b="0"/>
             <wp:docPr id="3" name="Imagen 3" descr="https://lh5.googleusercontent.com/_so8fsS_vHwV1Ie9yl1GAhktOFCmTvbkKle0Son1ZOMubhkk7_bG0IYKgQ31R_a2lboUFA_PFczpgZ9mFA0HT1jUAg7L0Psc89uhyq3MLnV7MziHB6a5MQSWrK_hDi_Sdg0JIQE"/>
@@ -239,21 +239,12 @@
           <w:lang w:val="es-ES"/>
         </w:rPr>
       </w:pPr>
-      <w:proofErr w:type="spellStart"/>
       <w:r>
         <w:rPr>
           <w:sz w:val="36"/>
           <w:lang w:val="es-ES"/>
         </w:rPr>
-        <w:t>Buzzoni</w:t>
-      </w:r>
-      <w:proofErr w:type="spellEnd"/>
-      <w:r>
-        <w:rPr>
-          <w:sz w:val="36"/>
-          <w:lang w:val="es-ES"/>
-        </w:rPr>
-        <w:t>, Ariel</w:t>
+        <w:t>Buzzoni, Ariel</w:t>
       </w:r>
     </w:p>
     <w:p>
@@ -332,21 +323,12 @@
           <w:lang w:val="es-ES"/>
         </w:rPr>
       </w:pPr>
-      <w:proofErr w:type="spellStart"/>
       <w:r>
         <w:rPr>
           <w:sz w:val="36"/>
           <w:lang w:val="es-ES"/>
         </w:rPr>
-        <w:t>Secchi</w:t>
-      </w:r>
-      <w:proofErr w:type="spellEnd"/>
-      <w:r>
-        <w:rPr>
-          <w:sz w:val="36"/>
-          <w:lang w:val="es-ES"/>
-        </w:rPr>
-        <w:t>, Lucas</w:t>
+        <w:t>Secchi, Lucas</w:t>
       </w:r>
     </w:p>
     <w:p>
@@ -462,14 +444,12 @@
           <w:bCs/>
         </w:rPr>
       </w:pPr>
-      <w:proofErr w:type="spellStart"/>
       <w:r>
         <w:rPr>
           <w:lang w:val="es-ES"/>
         </w:rPr>
         <w:t>Display</w:t>
       </w:r>
-      <w:proofErr w:type="spellEnd"/>
       <w:r>
         <w:rPr>
           <w:lang w:val="es-ES"/>
@@ -547,14 +527,12 @@
           <w:lang w:val="es-ES"/>
         </w:rPr>
       </w:pPr>
-      <w:proofErr w:type="spellStart"/>
       <w:r>
         <w:rPr>
           <w:lang w:val="es-ES"/>
         </w:rPr>
         <w:t>Arduino</w:t>
       </w:r>
-      <w:proofErr w:type="spellEnd"/>
     </w:p>
     <w:p>
       <w:pPr>
@@ -873,16 +851,8 @@
         <w:rPr>
           <w:lang w:val="es-ES"/>
         </w:rPr>
-        <w:t xml:space="preserve">Brillo del </w:t>
-      </w:r>
-      <w:proofErr w:type="spellStart"/>
-      <w:r>
-        <w:rPr>
-          <w:lang w:val="es-ES"/>
-        </w:rPr>
-        <w:t>display</w:t>
-      </w:r>
-      <w:proofErr w:type="spellEnd"/>
+        <w:t>Brillo del display</w:t>
+      </w:r>
     </w:p>
     <w:p>
       <w:pPr>
@@ -944,7 +914,7 @@
           <w:lang w:val="es-ES"/>
         </w:rPr>
         <w:drawing>
-          <wp:inline distT="0" distB="0" distL="0" distR="0">
+          <wp:inline distT="0" distB="0" distL="0" distR="0" wp14:anchorId="46A9CAB2" wp14:editId="7AD1E20E">
             <wp:extent cx="6290351" cy="4258310"/>
             <wp:effectExtent l="0" t="0" r="0" b="0"/>
             <wp:docPr id="31" name="Imagen 31"/>
@@ -1045,7 +1015,7 @@
           <w:lang w:val="es-ES"/>
         </w:rPr>
         <w:drawing>
-          <wp:inline distT="0" distB="0" distL="0" distR="0">
+          <wp:inline distT="0" distB="0" distL="0" distR="0" wp14:anchorId="60DA39A8" wp14:editId="2EE2C490">
             <wp:extent cx="5748867" cy="3072051"/>
             <wp:effectExtent l="0" t="0" r="4445" b="1905"/>
             <wp:docPr id="1" name="Imagen 1"/>
@@ -1139,7 +1109,7 @@
           <w:lang w:val="es-ES"/>
         </w:rPr>
         <w:drawing>
-          <wp:inline distT="0" distB="0" distL="0" distR="0" wp14:anchorId="748DF063" wp14:editId="044BEC9F">
+          <wp:inline distT="0" distB="0" distL="0" distR="0" wp14:anchorId="4C9B9CAE" wp14:editId="08D6AD49">
             <wp:extent cx="5944802" cy="3919855"/>
             <wp:effectExtent l="0" t="0" r="0" b="4445"/>
             <wp:docPr id="2" name="Imagen 2"/>
@@ -1211,483 +1181,761 @@
         </w:rPr>
         <w:t xml:space="preserve">Circuitos, conexión con </w:t>
       </w:r>
+      <w:r>
+        <w:rPr>
+          <w:sz w:val="32"/>
+          <w:lang w:val="es-ES"/>
+        </w:rPr>
+        <w:t>A</w:t>
+      </w:r>
+      <w:r>
+        <w:rPr>
+          <w:sz w:val="32"/>
+          <w:lang w:val="es-ES"/>
+        </w:rPr>
+        <w:t>rduino</w:t>
+      </w:r>
+    </w:p>
+    <w:p>
+      <w:pPr>
+        <w:rPr>
+          <w:sz w:val="32"/>
+          <w:lang w:val="es-ES"/>
+        </w:rPr>
+      </w:pPr>
+    </w:p>
+    <w:p>
+      <w:pPr>
+        <w:rPr>
+          <w:sz w:val="20"/>
+          <w:szCs w:val="20"/>
+        </w:rPr>
+      </w:pPr>
+      <w:r>
+        <w:rPr>
+          <w:sz w:val="20"/>
+          <w:szCs w:val="20"/>
+        </w:rPr>
+        <w:t xml:space="preserve">A3: Sensor </w:t>
+      </w:r>
+      <w:r>
+        <w:rPr>
+          <w:sz w:val="20"/>
+          <w:szCs w:val="20"/>
+        </w:rPr>
+        <w:t xml:space="preserve">temperatura </w:t>
+      </w:r>
+    </w:p>
+    <w:p>
+      <w:pPr>
+        <w:rPr>
+          <w:sz w:val="20"/>
+          <w:szCs w:val="20"/>
+          <w:lang w:val="en-US"/>
+        </w:rPr>
+      </w:pPr>
+      <w:r>
+        <w:rPr>
+          <w:sz w:val="20"/>
+          <w:szCs w:val="20"/>
+          <w:lang w:val="en-US"/>
+        </w:rPr>
+        <w:t>A4: Display (SCL)</w:t>
+      </w:r>
+    </w:p>
+    <w:p>
+      <w:pPr>
+        <w:rPr>
+          <w:sz w:val="20"/>
+          <w:szCs w:val="20"/>
+          <w:lang w:val="en-US"/>
+        </w:rPr>
+      </w:pPr>
+      <w:r>
+        <w:rPr>
+          <w:sz w:val="20"/>
+          <w:szCs w:val="20"/>
+          <w:lang w:val="en-US"/>
+        </w:rPr>
+        <w:t>A5: D</w:t>
+      </w:r>
+      <w:r>
+        <w:rPr>
+          <w:sz w:val="20"/>
+          <w:szCs w:val="20"/>
+          <w:lang w:val="en-US"/>
+        </w:rPr>
+        <w:t>isplay (SDA)</w:t>
+      </w:r>
+    </w:p>
+    <w:p>
+      <w:pPr>
+        <w:rPr>
+          <w:sz w:val="20"/>
+          <w:szCs w:val="20"/>
+        </w:rPr>
+      </w:pPr>
+      <w:r>
+        <w:rPr>
+          <w:sz w:val="20"/>
+          <w:szCs w:val="20"/>
+        </w:rPr>
+        <w:t>D0: Nada</w:t>
+      </w:r>
+    </w:p>
+    <w:p>
+      <w:pPr>
+        <w:rPr>
+          <w:sz w:val="20"/>
+          <w:szCs w:val="20"/>
+        </w:rPr>
+      </w:pPr>
+      <w:r>
+        <w:rPr>
+          <w:sz w:val="20"/>
+          <w:szCs w:val="20"/>
+        </w:rPr>
+        <w:t>D1: Nada</w:t>
+      </w:r>
+    </w:p>
+    <w:p>
+      <w:pPr>
+        <w:rPr>
+          <w:sz w:val="20"/>
+          <w:szCs w:val="20"/>
+        </w:rPr>
+      </w:pPr>
+      <w:r>
+        <w:rPr>
+          <w:sz w:val="20"/>
+          <w:szCs w:val="20"/>
+        </w:rPr>
+        <w:t>D2: Bot</w:t>
+      </w:r>
+      <w:r>
+        <w:rPr>
+          <w:sz w:val="20"/>
+          <w:szCs w:val="20"/>
+        </w:rPr>
+        <w:t>ó</w:t>
+      </w:r>
+      <w:r>
+        <w:rPr>
+          <w:sz w:val="20"/>
+          <w:szCs w:val="20"/>
+        </w:rPr>
+        <w:t>n</w:t>
+      </w:r>
+    </w:p>
+    <w:p>
+      <w:pPr>
+        <w:rPr>
+          <w:sz w:val="20"/>
+          <w:szCs w:val="20"/>
+          <w:lang w:val="en-US"/>
+        </w:rPr>
+      </w:pPr>
+      <w:r>
+        <w:rPr>
+          <w:sz w:val="20"/>
+          <w:szCs w:val="20"/>
+          <w:lang w:val="en-US"/>
+        </w:rPr>
+        <w:t>D</w:t>
+      </w:r>
+      <w:r>
+        <w:rPr>
+          <w:sz w:val="20"/>
+          <w:szCs w:val="20"/>
+          <w:lang w:val="en-US"/>
+        </w:rPr>
+        <w:t>3</w:t>
+      </w:r>
+      <w:r>
+        <w:rPr>
+          <w:sz w:val="20"/>
+          <w:szCs w:val="20"/>
+          <w:lang w:val="en-US"/>
+        </w:rPr>
+        <w:t xml:space="preserve">: </w:t>
+      </w:r>
       <w:proofErr w:type="spellStart"/>
       <w:r>
         <w:rPr>
+          <w:sz w:val="20"/>
+          <w:szCs w:val="20"/>
+          <w:lang w:val="en-US"/>
+        </w:rPr>
+        <w:t>Neopixel</w:t>
+      </w:r>
+      <w:proofErr w:type="spellEnd"/>
+      <w:r>
+        <w:rPr>
+          <w:sz w:val="20"/>
+          <w:szCs w:val="20"/>
+          <w:lang w:val="en-US"/>
+        </w:rPr>
+        <w:t xml:space="preserve"> (In)</w:t>
+      </w:r>
+    </w:p>
+    <w:p>
+      <w:pPr>
+        <w:rPr>
+          <w:sz w:val="20"/>
+          <w:szCs w:val="20"/>
+          <w:lang w:val="en-US"/>
+        </w:rPr>
+      </w:pPr>
+      <w:r>
+        <w:rPr>
+          <w:sz w:val="20"/>
+          <w:szCs w:val="20"/>
+          <w:lang w:val="en-US"/>
+        </w:rPr>
+        <w:t xml:space="preserve">D4: </w:t>
+      </w:r>
+      <w:proofErr w:type="spellStart"/>
+      <w:r>
+        <w:rPr>
+          <w:sz w:val="20"/>
+          <w:szCs w:val="20"/>
+          <w:lang w:val="en-US"/>
+        </w:rPr>
+        <w:t>Bot</w:t>
+      </w:r>
+      <w:r>
+        <w:rPr>
+          <w:sz w:val="20"/>
+          <w:szCs w:val="20"/>
+          <w:lang w:val="en-US"/>
+        </w:rPr>
+        <w:t>ó</w:t>
+      </w:r>
+      <w:r>
+        <w:rPr>
+          <w:sz w:val="20"/>
+          <w:szCs w:val="20"/>
+          <w:lang w:val="en-US"/>
+        </w:rPr>
+        <w:t>n</w:t>
+      </w:r>
+      <w:proofErr w:type="spellEnd"/>
+    </w:p>
+    <w:p>
+      <w:pPr>
+        <w:rPr>
+          <w:sz w:val="20"/>
+          <w:szCs w:val="20"/>
+          <w:lang w:val="en-US"/>
+        </w:rPr>
+      </w:pPr>
+      <w:r>
+        <w:rPr>
+          <w:sz w:val="20"/>
+          <w:szCs w:val="20"/>
+          <w:lang w:val="en-US"/>
+        </w:rPr>
+        <w:t>D5: Buzzer</w:t>
+      </w:r>
+    </w:p>
+    <w:p>
+      <w:pPr>
+        <w:rPr>
+          <w:sz w:val="20"/>
+          <w:szCs w:val="20"/>
+          <w:lang w:val="en-US"/>
+        </w:rPr>
+      </w:pPr>
+      <w:r>
+        <w:rPr>
+          <w:sz w:val="20"/>
+          <w:szCs w:val="20"/>
+          <w:lang w:val="en-US"/>
+        </w:rPr>
+        <w:t xml:space="preserve">D7: </w:t>
+      </w:r>
+      <w:proofErr w:type="spellStart"/>
+      <w:r>
+        <w:rPr>
+          <w:sz w:val="20"/>
+          <w:szCs w:val="20"/>
+          <w:lang w:val="en-US"/>
+        </w:rPr>
+        <w:t>WiFi</w:t>
+      </w:r>
+      <w:proofErr w:type="spellEnd"/>
+      <w:r>
+        <w:rPr>
+          <w:sz w:val="20"/>
+          <w:szCs w:val="20"/>
+          <w:lang w:val="en-US"/>
+        </w:rPr>
+        <w:t xml:space="preserve"> (</w:t>
+      </w:r>
+      <w:proofErr w:type="spellStart"/>
+      <w:r>
+        <w:rPr>
+          <w:sz w:val="20"/>
+          <w:szCs w:val="20"/>
+          <w:lang w:val="en-US"/>
+        </w:rPr>
+        <w:t>TxD</w:t>
+      </w:r>
+      <w:proofErr w:type="spellEnd"/>
+      <w:r>
+        <w:rPr>
+          <w:sz w:val="20"/>
+          <w:szCs w:val="20"/>
+          <w:lang w:val="en-US"/>
+        </w:rPr>
+        <w:t>)</w:t>
+      </w:r>
+    </w:p>
+    <w:p>
+      <w:pPr>
+        <w:rPr>
+          <w:sz w:val="20"/>
+          <w:szCs w:val="20"/>
+        </w:rPr>
+      </w:pPr>
+      <w:r>
+        <w:rPr>
+          <w:sz w:val="20"/>
+          <w:szCs w:val="20"/>
+        </w:rPr>
+        <w:t xml:space="preserve">D8: </w:t>
+      </w:r>
+      <w:proofErr w:type="spellStart"/>
+      <w:r>
+        <w:rPr>
+          <w:sz w:val="20"/>
+          <w:szCs w:val="20"/>
+        </w:rPr>
+        <w:t>WiFi</w:t>
+      </w:r>
+      <w:proofErr w:type="spellEnd"/>
+      <w:r>
+        <w:rPr>
+          <w:sz w:val="20"/>
+          <w:szCs w:val="20"/>
+        </w:rPr>
+        <w:t xml:space="preserve"> (</w:t>
+      </w:r>
+      <w:proofErr w:type="spellStart"/>
+      <w:r>
+        <w:rPr>
+          <w:sz w:val="20"/>
+          <w:szCs w:val="20"/>
+        </w:rPr>
+        <w:t>RxD</w:t>
+      </w:r>
+      <w:proofErr w:type="spellEnd"/>
+      <w:r>
+        <w:rPr>
+          <w:sz w:val="20"/>
+          <w:szCs w:val="20"/>
+        </w:rPr>
+        <w:t>)</w:t>
+      </w:r>
+      <w:r>
+        <w:rPr>
+          <w:sz w:val="20"/>
+          <w:szCs w:val="20"/>
+        </w:rPr>
+        <w:br/>
+      </w:r>
+      <w:r>
+        <w:rPr>
+          <w:sz w:val="20"/>
+          <w:szCs w:val="20"/>
+        </w:rPr>
+        <w:t>D12: Balanza (DT)</w:t>
+      </w:r>
+    </w:p>
+    <w:p>
+      <w:pPr>
+        <w:rPr>
+          <w:sz w:val="20"/>
+          <w:szCs w:val="20"/>
+        </w:rPr>
+      </w:pPr>
+      <w:r>
+        <w:rPr>
+          <w:sz w:val="20"/>
+          <w:szCs w:val="20"/>
+        </w:rPr>
+        <w:t>D13: Balanza (SCK)</w:t>
+      </w:r>
+    </w:p>
+    <w:p>
+      <w:pPr>
+        <w:rPr>
+          <w:sz w:val="20"/>
+          <w:szCs w:val="20"/>
+        </w:rPr>
+      </w:pPr>
+    </w:p>
+    <w:p>
+      <w:pPr>
+        <w:rPr>
+          <w:sz w:val="20"/>
+          <w:szCs w:val="20"/>
+        </w:rPr>
+      </w:pPr>
+    </w:p>
+    <w:p>
+      <w:pPr>
+        <w:rPr>
+          <w:sz w:val="20"/>
+          <w:szCs w:val="20"/>
+        </w:rPr>
+      </w:pPr>
+    </w:p>
+    <w:p>
+      <w:pPr>
+        <w:rPr>
+          <w:sz w:val="20"/>
+          <w:szCs w:val="20"/>
+        </w:rPr>
+      </w:pPr>
+    </w:p>
+    <w:p>
+      <w:pPr>
+        <w:rPr>
+          <w:sz w:val="20"/>
+          <w:szCs w:val="20"/>
+        </w:rPr>
+      </w:pPr>
+    </w:p>
+    <w:p>
+      <w:pPr>
+        <w:rPr>
+          <w:sz w:val="20"/>
+          <w:szCs w:val="20"/>
+        </w:rPr>
+      </w:pPr>
+    </w:p>
+    <w:p>
+      <w:pPr>
+        <w:rPr>
+          <w:sz w:val="20"/>
+          <w:szCs w:val="20"/>
+        </w:rPr>
+      </w:pPr>
+    </w:p>
+    <w:p>
+      <w:pPr>
+        <w:rPr>
+          <w:sz w:val="20"/>
+          <w:szCs w:val="20"/>
+        </w:rPr>
+      </w:pPr>
+    </w:p>
+    <w:p>
+      <w:pPr>
+        <w:rPr>
+          <w:sz w:val="20"/>
+          <w:szCs w:val="20"/>
+        </w:rPr>
+      </w:pPr>
+    </w:p>
+    <w:p>
+      <w:pPr>
+        <w:rPr>
+          <w:sz w:val="28"/>
+          <w:szCs w:val="20"/>
+        </w:rPr>
+      </w:pPr>
+      <w:r>
+        <w:rPr>
+          <w:sz w:val="28"/>
+          <w:szCs w:val="20"/>
+        </w:rPr>
+        <w:lastRenderedPageBreak/>
+        <w:t>Diagrama de conexiones (fase alfa)</w:t>
+      </w:r>
+      <w:bookmarkStart w:id="0" w:name="_GoBack"/>
+      <w:bookmarkEnd w:id="0"/>
+    </w:p>
+    <w:p>
+      <w:pPr>
+        <w:rPr>
+          <w:sz w:val="20"/>
+          <w:szCs w:val="20"/>
+        </w:rPr>
+      </w:pPr>
+      <w:r>
+        <w:rPr>
+          <w:noProof/>
+          <w:sz w:val="20"/>
+          <w:szCs w:val="20"/>
+        </w:rPr>
+        <w:drawing>
+          <wp:inline distT="0" distB="0" distL="0" distR="0" wp14:anchorId="4833CC33" wp14:editId="4214292B">
+            <wp:extent cx="5391150" cy="4048125"/>
+            <wp:effectExtent l="0" t="0" r="0" b="9525"/>
+            <wp:docPr id="4" name="Imagen 4"/>
+            <wp:cNvGraphicFramePr>
+              <a:graphicFrameLocks xmlns:a="http://schemas.openxmlformats.org/drawingml/2006/main" noChangeAspect="1"/>
+            </wp:cNvGraphicFramePr>
+            <a:graphic xmlns:a="http://schemas.openxmlformats.org/drawingml/2006/main">
+              <a:graphicData uri="http://schemas.openxmlformats.org/drawingml/2006/picture">
+                <pic:pic xmlns:pic="http://schemas.openxmlformats.org/drawingml/2006/picture">
+                  <pic:nvPicPr>
+                    <pic:cNvPr id="0" name="Picture 1"/>
+                    <pic:cNvPicPr>
+                      <a:picLocks noChangeAspect="1" noChangeArrowheads="1"/>
+                    </pic:cNvPicPr>
+                  </pic:nvPicPr>
+                  <pic:blipFill>
+                    <a:blip r:embed="rId11" cstate="print">
+                      <a:extLst>
+                        <a:ext uri="{28A0092B-C50C-407E-A947-70E740481C1C}">
+                          <a14:useLocalDpi xmlns:a14="http://schemas.microsoft.com/office/drawing/2010/main" val="0"/>
+                        </a:ext>
+                      </a:extLst>
+                    </a:blip>
+                    <a:srcRect/>
+                    <a:stretch>
+                      <a:fillRect/>
+                    </a:stretch>
+                  </pic:blipFill>
+                  <pic:spPr bwMode="auto">
+                    <a:xfrm>
+                      <a:off x="0" y="0"/>
+                      <a:ext cx="5391150" cy="4048125"/>
+                    </a:xfrm>
+                    <a:prstGeom prst="rect">
+                      <a:avLst/>
+                    </a:prstGeom>
+                    <a:noFill/>
+                    <a:ln>
+                      <a:noFill/>
+                    </a:ln>
+                  </pic:spPr>
+                </pic:pic>
+              </a:graphicData>
+            </a:graphic>
+          </wp:inline>
+        </w:drawing>
+      </w:r>
+    </w:p>
+    <w:p>
+      <w:pPr>
+        <w:rPr>
           <w:sz w:val="32"/>
-          <w:lang w:val="es-ES"/>
-        </w:rPr>
-        <w:t>arduino</w:t>
-      </w:r>
-      <w:proofErr w:type="spellEnd"/>
-    </w:p>
-    <w:p>
-      <w:pPr>
+        </w:rPr>
+      </w:pPr>
+      <w:r>
         <w:rPr>
           <w:sz w:val="32"/>
-          <w:lang w:val="es-ES"/>
-        </w:rPr>
-      </w:pPr>
-    </w:p>
-    <w:p>
-      <w:pPr>
-        <w:rPr>
-          <w:sz w:val="20"/>
-          <w:szCs w:val="20"/>
-          <w:lang w:val="es-ES"/>
-        </w:rPr>
-      </w:pPr>
-      <w:r>
-        <w:rPr>
-          <w:sz w:val="20"/>
-          <w:szCs w:val="20"/>
-          <w:lang w:val="es-ES"/>
-        </w:rPr>
-        <w:t>D</w:t>
-      </w:r>
-      <w:r>
-        <w:rPr>
-          <w:sz w:val="20"/>
-          <w:szCs w:val="20"/>
-          <w:lang w:val="es-ES"/>
-        </w:rPr>
-        <w:t>1</w:t>
-      </w:r>
-      <w:r>
-        <w:rPr>
-          <w:sz w:val="20"/>
-          <w:szCs w:val="20"/>
-          <w:lang w:val="es-ES"/>
-        </w:rPr>
-        <w:t>2</w:t>
-      </w:r>
-      <w:r>
-        <w:rPr>
-          <w:sz w:val="20"/>
-          <w:szCs w:val="20"/>
-          <w:lang w:val="es-ES"/>
-        </w:rPr>
-        <w:t>: Balanza (DT)</w:t>
-      </w:r>
-    </w:p>
-    <w:p>
-      <w:pPr>
-        <w:rPr>
-          <w:sz w:val="20"/>
-          <w:szCs w:val="20"/>
-        </w:rPr>
-      </w:pPr>
-      <w:r>
-        <w:rPr>
-          <w:sz w:val="20"/>
-          <w:szCs w:val="20"/>
-        </w:rPr>
-        <w:t>D13</w:t>
-      </w:r>
-      <w:r>
-        <w:rPr>
-          <w:sz w:val="20"/>
-          <w:szCs w:val="20"/>
-        </w:rPr>
-        <w:t>: Balanza (SCK)</w:t>
-      </w:r>
-    </w:p>
-    <w:p>
-      <w:pPr>
-        <w:rPr>
-          <w:sz w:val="20"/>
-          <w:szCs w:val="20"/>
-        </w:rPr>
-      </w:pPr>
-      <w:r>
-        <w:rPr>
-          <w:sz w:val="20"/>
-          <w:szCs w:val="20"/>
-        </w:rPr>
-        <w:t xml:space="preserve">A3: Sensor </w:t>
-      </w:r>
-      <w:r>
-        <w:rPr>
-          <w:sz w:val="20"/>
-          <w:szCs w:val="20"/>
-        </w:rPr>
-        <w:t xml:space="preserve">temperatura </w:t>
-      </w:r>
-    </w:p>
-    <w:p>
-      <w:pPr>
-        <w:rPr>
-          <w:sz w:val="20"/>
-          <w:szCs w:val="20"/>
-          <w:lang w:val="en-US"/>
-        </w:rPr>
-      </w:pPr>
-      <w:r>
-        <w:rPr>
-          <w:sz w:val="20"/>
-          <w:szCs w:val="20"/>
-          <w:lang w:val="en-US"/>
-        </w:rPr>
-        <w:t>A4: Display (SCL)</w:t>
-      </w:r>
-    </w:p>
-    <w:p>
-      <w:pPr>
-        <w:rPr>
-          <w:sz w:val="20"/>
-          <w:szCs w:val="20"/>
-          <w:lang w:val="en-US"/>
-        </w:rPr>
-      </w:pPr>
-      <w:r>
-        <w:rPr>
-          <w:sz w:val="20"/>
-          <w:szCs w:val="20"/>
-          <w:lang w:val="en-US"/>
-        </w:rPr>
-        <w:t>A5: D</w:t>
-      </w:r>
-      <w:r>
-        <w:rPr>
-          <w:sz w:val="20"/>
-          <w:szCs w:val="20"/>
-          <w:lang w:val="en-US"/>
-        </w:rPr>
-        <w:t>isplay (SDA)</w:t>
-      </w:r>
-    </w:p>
-    <w:p>
-      <w:pPr>
-        <w:rPr>
-          <w:sz w:val="20"/>
-          <w:szCs w:val="20"/>
-          <w:lang w:val="en-US"/>
-        </w:rPr>
-      </w:pPr>
-      <w:r>
-        <w:rPr>
-          <w:sz w:val="20"/>
-          <w:szCs w:val="20"/>
-          <w:lang w:val="en-US"/>
-        </w:rPr>
-        <w:t>D0: Nada</w:t>
-      </w:r>
-    </w:p>
-    <w:p>
-      <w:pPr>
-        <w:rPr>
-          <w:sz w:val="20"/>
-          <w:szCs w:val="20"/>
-          <w:lang w:val="en-US"/>
-        </w:rPr>
-      </w:pPr>
-      <w:r>
-        <w:rPr>
-          <w:sz w:val="20"/>
-          <w:szCs w:val="20"/>
-          <w:lang w:val="en-US"/>
-        </w:rPr>
-        <w:t>D1: Nada</w:t>
-      </w:r>
-    </w:p>
-    <w:p>
-      <w:pPr>
-        <w:rPr>
-          <w:sz w:val="20"/>
-          <w:szCs w:val="20"/>
-          <w:lang w:val="en-US"/>
-        </w:rPr>
-      </w:pPr>
-      <w:r>
-        <w:rPr>
-          <w:sz w:val="20"/>
-          <w:szCs w:val="20"/>
-          <w:lang w:val="en-US"/>
-        </w:rPr>
-        <w:t xml:space="preserve">D2: </w:t>
-      </w:r>
-      <w:proofErr w:type="spellStart"/>
-      <w:r>
-        <w:rPr>
-          <w:sz w:val="20"/>
-          <w:szCs w:val="20"/>
-          <w:lang w:val="en-US"/>
-        </w:rPr>
-        <w:t>Bot</w:t>
-      </w:r>
-      <w:r>
-        <w:rPr>
-          <w:sz w:val="20"/>
-          <w:szCs w:val="20"/>
-          <w:lang w:val="en-US"/>
-        </w:rPr>
+        </w:rPr>
+        <w:br w:type="page"/>
+      </w:r>
+    </w:p>
+    <w:p>
+      <w:pPr>
+        <w:rPr>
+          <w:sz w:val="32"/>
+        </w:rPr>
+      </w:pPr>
+      <w:r>
+        <w:rPr>
+          <w:sz w:val="32"/>
+        </w:rPr>
+        <w:lastRenderedPageBreak/>
+        <w:t>Manual de usuario Barman IOT</w:t>
+      </w:r>
+    </w:p>
+    <w:p>
+      <w:pPr>
+        <w:rPr>
+          <w:sz w:val="28"/>
+        </w:rPr>
+      </w:pPr>
+      <w:r>
+        <w:rPr>
+          <w:sz w:val="28"/>
+        </w:rPr>
+        <w:t>Guía para prepararse un trago</w:t>
+      </w:r>
+    </w:p>
+    <w:p>
+      <w:pPr>
+        <w:pStyle w:val="Prrafodelista"/>
+        <w:numPr>
+          <w:ilvl w:val="0"/>
+          <w:numId w:val="7"/>
+        </w:numPr>
+      </w:pPr>
+      <w:r>
+        <w:t>Conéctese a través de la app de Android al dispositivo.</w:t>
+      </w:r>
+    </w:p>
+    <w:p>
+      <w:pPr>
+        <w:pStyle w:val="Prrafodelista"/>
+        <w:numPr>
+          <w:ilvl w:val="0"/>
+          <w:numId w:val="7"/>
+        </w:numPr>
+      </w:pPr>
+      <w:r>
+        <w:t>El display informará de la conexión establecida.</w:t>
+      </w:r>
+    </w:p>
+    <w:p>
+      <w:pPr>
+        <w:pStyle w:val="Prrafodelista"/>
+        <w:numPr>
+          <w:ilvl w:val="0"/>
+          <w:numId w:val="7"/>
+        </w:numPr>
+      </w:pPr>
+      <w:r>
+        <w:t>Seleccione una bebida.</w:t>
+      </w:r>
+    </w:p>
+    <w:p>
+      <w:pPr>
+        <w:pStyle w:val="Prrafodelista"/>
+        <w:numPr>
+          <w:ilvl w:val="0"/>
+          <w:numId w:val="7"/>
+        </w:numPr>
+      </w:pPr>
+      <w:r>
+        <w:t>El display mostrará el trago seleccionado.</w:t>
+      </w:r>
+    </w:p>
+    <w:p>
+      <w:pPr>
+        <w:pStyle w:val="Prrafodelista"/>
+        <w:numPr>
+          <w:ilvl w:val="0"/>
+          <w:numId w:val="7"/>
+        </w:numPr>
+      </w:pPr>
+      <w:r>
+        <w:t>Presione el botón indicando en que vaso desea preparar el trago.</w:t>
+      </w:r>
+    </w:p>
+    <w:p>
+      <w:pPr>
+        <w:pStyle w:val="Prrafodelista"/>
+        <w:numPr>
+          <w:ilvl w:val="1"/>
+          <w:numId w:val="7"/>
+        </w:numPr>
+      </w:pPr>
+      <w:r>
+        <w:t>Si no calibr</w:t>
+      </w:r>
+      <w:r>
         <w:t>ó</w:t>
       </w:r>
       <w:r>
-        <w:rPr>
-          <w:sz w:val="20"/>
-          <w:szCs w:val="20"/>
-          <w:lang w:val="en-US"/>
-        </w:rPr>
-        <w:t>n</w:t>
-      </w:r>
-      <w:proofErr w:type="spellEnd"/>
-    </w:p>
-    <w:p>
-      <w:pPr>
-        <w:rPr>
-          <w:sz w:val="20"/>
-          <w:szCs w:val="20"/>
-          <w:lang w:val="en-US"/>
-        </w:rPr>
-      </w:pPr>
-      <w:r>
-        <w:rPr>
-          <w:sz w:val="20"/>
-          <w:szCs w:val="20"/>
-          <w:lang w:val="en-US"/>
-        </w:rPr>
-        <w:t>D</w:t>
-      </w:r>
-      <w:r>
-        <w:rPr>
-          <w:sz w:val="20"/>
-          <w:szCs w:val="20"/>
-          <w:lang w:val="en-US"/>
-        </w:rPr>
-        <w:t>3</w:t>
-      </w:r>
-      <w:r>
-        <w:rPr>
-          <w:sz w:val="20"/>
-          <w:szCs w:val="20"/>
-          <w:lang w:val="en-US"/>
-        </w:rPr>
-        <w:t xml:space="preserve">: </w:t>
-      </w:r>
-      <w:proofErr w:type="spellStart"/>
-      <w:r>
-        <w:rPr>
-          <w:sz w:val="20"/>
-          <w:szCs w:val="20"/>
-          <w:lang w:val="en-US"/>
-        </w:rPr>
-        <w:t>Neopixel</w:t>
-      </w:r>
-      <w:proofErr w:type="spellEnd"/>
-      <w:r>
-        <w:rPr>
-          <w:sz w:val="20"/>
-          <w:szCs w:val="20"/>
-          <w:lang w:val="en-US"/>
-        </w:rPr>
-        <w:t xml:space="preserve"> (In)</w:t>
-      </w:r>
-    </w:p>
-    <w:p>
-      <w:pPr>
-        <w:rPr>
-          <w:sz w:val="20"/>
-          <w:szCs w:val="20"/>
-          <w:lang w:val="en-US"/>
-        </w:rPr>
-      </w:pPr>
-      <w:r>
-        <w:rPr>
-          <w:sz w:val="20"/>
-          <w:szCs w:val="20"/>
-          <w:lang w:val="en-US"/>
-        </w:rPr>
-        <w:t xml:space="preserve">D4: </w:t>
-      </w:r>
-      <w:proofErr w:type="spellStart"/>
-      <w:r>
-        <w:rPr>
-          <w:sz w:val="20"/>
-          <w:szCs w:val="20"/>
-          <w:lang w:val="en-US"/>
-        </w:rPr>
-        <w:t>Bot</w:t>
-      </w:r>
-      <w:r>
-        <w:rPr>
-          <w:sz w:val="20"/>
-          <w:szCs w:val="20"/>
-          <w:lang w:val="en-US"/>
-        </w:rPr>
-        <w:t>ó</w:t>
-      </w:r>
-      <w:r>
-        <w:rPr>
-          <w:sz w:val="20"/>
-          <w:szCs w:val="20"/>
-          <w:lang w:val="en-US"/>
-        </w:rPr>
-        <w:t>n</w:t>
-      </w:r>
-      <w:proofErr w:type="spellEnd"/>
-    </w:p>
-    <w:p>
-      <w:pPr>
-        <w:rPr>
-          <w:sz w:val="20"/>
-          <w:szCs w:val="20"/>
-          <w:lang w:val="en-US"/>
-        </w:rPr>
-      </w:pPr>
-      <w:r>
-        <w:rPr>
-          <w:sz w:val="20"/>
-          <w:szCs w:val="20"/>
-          <w:lang w:val="en-US"/>
-        </w:rPr>
-        <w:t xml:space="preserve">D7: </w:t>
-      </w:r>
-      <w:proofErr w:type="spellStart"/>
-      <w:r>
-        <w:rPr>
-          <w:sz w:val="20"/>
-          <w:szCs w:val="20"/>
-          <w:lang w:val="en-US"/>
-        </w:rPr>
-        <w:t>WiFi</w:t>
-      </w:r>
-      <w:proofErr w:type="spellEnd"/>
-      <w:r>
-        <w:rPr>
-          <w:sz w:val="20"/>
-          <w:szCs w:val="20"/>
-          <w:lang w:val="en-US"/>
-        </w:rPr>
-        <w:t xml:space="preserve"> (</w:t>
-      </w:r>
-      <w:proofErr w:type="spellStart"/>
-      <w:r>
-        <w:rPr>
-          <w:sz w:val="20"/>
-          <w:szCs w:val="20"/>
-          <w:lang w:val="en-US"/>
-        </w:rPr>
-        <w:t>TxD</w:t>
-      </w:r>
-      <w:proofErr w:type="spellEnd"/>
-      <w:r>
-        <w:rPr>
-          <w:sz w:val="20"/>
-          <w:szCs w:val="20"/>
-          <w:lang w:val="en-US"/>
-        </w:rPr>
-        <w:t>)</w:t>
-      </w:r>
-    </w:p>
-    <w:p>
-      <w:pPr>
-        <w:rPr>
-          <w:sz w:val="20"/>
-          <w:szCs w:val="20"/>
-          <w:lang w:val="en-US"/>
-        </w:rPr>
-      </w:pPr>
-      <w:r>
-        <w:rPr>
-          <w:sz w:val="20"/>
-          <w:szCs w:val="20"/>
-          <w:lang w:val="en-US"/>
-        </w:rPr>
-        <w:t xml:space="preserve">D8: </w:t>
-      </w:r>
-      <w:proofErr w:type="spellStart"/>
-      <w:r>
-        <w:rPr>
-          <w:sz w:val="20"/>
-          <w:szCs w:val="20"/>
-          <w:lang w:val="en-US"/>
-        </w:rPr>
-        <w:t>WiFi</w:t>
-      </w:r>
-      <w:proofErr w:type="spellEnd"/>
-      <w:r>
-        <w:rPr>
-          <w:sz w:val="20"/>
-          <w:szCs w:val="20"/>
-          <w:lang w:val="en-US"/>
-        </w:rPr>
-        <w:t xml:space="preserve"> (</w:t>
-      </w:r>
-      <w:proofErr w:type="spellStart"/>
-      <w:r>
-        <w:rPr>
-          <w:sz w:val="20"/>
-          <w:szCs w:val="20"/>
-          <w:lang w:val="en-US"/>
-        </w:rPr>
-        <w:t>RxD</w:t>
-      </w:r>
-      <w:proofErr w:type="spellEnd"/>
-      <w:r>
-        <w:rPr>
-          <w:sz w:val="20"/>
-          <w:szCs w:val="20"/>
-          <w:lang w:val="en-US"/>
-        </w:rPr>
-        <w:t>)</w:t>
-      </w:r>
-    </w:p>
-    <w:p>
-      <w:pPr>
-        <w:rPr>
-          <w:sz w:val="32"/>
-          <w:lang w:val="en-US"/>
-        </w:rPr>
-      </w:pPr>
-      <w:r>
-        <w:rPr>
-          <w:sz w:val="32"/>
-          <w:lang w:val="en-US"/>
-        </w:rPr>
-        <w:br w:type="page"/>
-      </w:r>
-    </w:p>
-    <w:p>
-      <w:pPr>
-        <w:rPr>
-          <w:sz w:val="32"/>
-          <w:lang w:val="en-US"/>
-        </w:rPr>
-      </w:pPr>
-      <w:bookmarkStart w:id="0" w:name="_GoBack"/>
-      <w:r>
-        <w:rPr>
-          <w:sz w:val="32"/>
-          <w:lang w:val="en-US"/>
-        </w:rPr>
-        <w:lastRenderedPageBreak/>
-        <w:t xml:space="preserve">Manual de </w:t>
-      </w:r>
-      <w:proofErr w:type="spellStart"/>
-      <w:r>
-        <w:rPr>
-          <w:sz w:val="32"/>
-          <w:lang w:val="en-US"/>
-        </w:rPr>
-        <w:t>usuario</w:t>
-      </w:r>
-      <w:proofErr w:type="spellEnd"/>
-      <w:r>
-        <w:rPr>
-          <w:sz w:val="32"/>
-          <w:lang w:val="en-US"/>
-        </w:rPr>
-        <w:t xml:space="preserve"> Barman IOT</w:t>
-      </w:r>
-    </w:p>
-    <w:bookmarkEnd w:id="0"/>
-    <w:p>
-      <w:pPr>
-        <w:rPr>
-          <w:sz w:val="32"/>
-        </w:rPr>
-      </w:pPr>
+        <w:t xml:space="preserve"> el vaso el display </w:t>
+      </w:r>
+      <w:r>
+        <w:t>informará</w:t>
+      </w:r>
+      <w:r>
+        <w:t xml:space="preserve"> y pedirá la calibración.</w:t>
+      </w:r>
+    </w:p>
+    <w:p>
+      <w:pPr>
+        <w:pStyle w:val="Prrafodelista"/>
+        <w:numPr>
+          <w:ilvl w:val="0"/>
+          <w:numId w:val="7"/>
+        </w:numPr>
+      </w:pPr>
+      <w:r>
+        <w:t>Apoye el vaso.</w:t>
+      </w:r>
+    </w:p>
+    <w:p>
+      <w:pPr>
+        <w:pStyle w:val="Prrafodelista"/>
+        <w:numPr>
+          <w:ilvl w:val="1"/>
+          <w:numId w:val="7"/>
+        </w:numPr>
+      </w:pPr>
+      <w:r>
+        <w:t>De no coincidir el peso del vaso con el registrado</w:t>
+      </w:r>
+      <w:r>
+        <w:t xml:space="preserve"> el display</w:t>
+      </w:r>
+      <w:r>
+        <w:t xml:space="preserve"> pedirá calibración.</w:t>
+      </w:r>
+    </w:p>
+    <w:p>
+      <w:pPr>
+        <w:pStyle w:val="Prrafodelista"/>
+        <w:numPr>
+          <w:ilvl w:val="0"/>
+          <w:numId w:val="7"/>
+        </w:numPr>
+      </w:pPr>
+      <w:r>
+        <w:t>El display informará de la bebida a ser vertida y el indicador led se encenderá.</w:t>
+      </w:r>
+    </w:p>
+    <w:p>
+      <w:pPr>
+        <w:pStyle w:val="Prrafodelista"/>
+        <w:numPr>
+          <w:ilvl w:val="0"/>
+          <w:numId w:val="7"/>
+        </w:numPr>
+      </w:pPr>
+      <w:r>
+        <w:t>A medida que vierta la bebida el indicador led se irá apagando.</w:t>
+      </w:r>
+    </w:p>
+    <w:p>
+      <w:pPr>
+        <w:pStyle w:val="Prrafodelista"/>
+        <w:numPr>
+          <w:ilvl w:val="0"/>
+          <w:numId w:val="7"/>
+        </w:numPr>
+      </w:pPr>
+      <w:r>
+        <w:t>Una vez que haya llegado a la medida el indicador led se tornará rojo y sonará una alerta.</w:t>
+      </w:r>
+    </w:p>
+    <w:p>
+      <w:pPr>
+        <w:pStyle w:val="Prrafodelista"/>
+        <w:numPr>
+          <w:ilvl w:val="0"/>
+          <w:numId w:val="7"/>
+        </w:numPr>
+      </w:pPr>
+      <w:r>
+        <w:t>Se repiten los pasos 7,8 y 9 hasta que esté preparado el trago.</w:t>
+      </w:r>
+    </w:p>
+    <w:p>
+      <w:pPr>
+        <w:pStyle w:val="Prrafodelista"/>
+        <w:numPr>
+          <w:ilvl w:val="0"/>
+          <w:numId w:val="7"/>
+        </w:numPr>
+      </w:pPr>
+      <w:r>
+        <w:t>El display indica que la bebida está lista</w:t>
+      </w:r>
+      <w:r>
+        <w:t xml:space="preserve"> y si debe agregarle hielo.</w:t>
+      </w:r>
     </w:p>
     <w:sectPr>
       <w:pgSz w:w="11900" w:h="16840"/>
@@ -2251,6 +2499,95 @@
     </w:lvl>
   </w:abstractNum>
   <w:abstractNum w:abstractNumId="5" w15:restartNumberingAfterBreak="0">
+    <w:nsid w:val="51DD4636"/>
+    <w:multiLevelType w:val="hybridMultilevel"/>
+    <w:tmpl w:val="3BCAFD16"/>
+    <w:lvl w:ilvl="0" w:tplc="2C0A000F">
+      <w:start w:val="1"/>
+      <w:numFmt w:val="decimal"/>
+      <w:lvlText w:val="%1."/>
+      <w:lvlJc w:val="left"/>
+      <w:pPr>
+        <w:ind w:left="720" w:hanging="360"/>
+      </w:pPr>
+      <w:rPr>
+        <w:rFonts w:hint="default"/>
+      </w:rPr>
+    </w:lvl>
+    <w:lvl w:ilvl="1" w:tplc="2C0A0019">
+      <w:start w:val="1"/>
+      <w:numFmt w:val="lowerLetter"/>
+      <w:lvlText w:val="%2."/>
+      <w:lvlJc w:val="left"/>
+      <w:pPr>
+        <w:ind w:left="1440" w:hanging="360"/>
+      </w:pPr>
+    </w:lvl>
+    <w:lvl w:ilvl="2" w:tplc="2C0A001B" w:tentative="1">
+      <w:start w:val="1"/>
+      <w:numFmt w:val="lowerRoman"/>
+      <w:lvlText w:val="%3."/>
+      <w:lvlJc w:val="right"/>
+      <w:pPr>
+        <w:ind w:left="2160" w:hanging="180"/>
+      </w:pPr>
+    </w:lvl>
+    <w:lvl w:ilvl="3" w:tplc="2C0A000F" w:tentative="1">
+      <w:start w:val="1"/>
+      <w:numFmt w:val="decimal"/>
+      <w:lvlText w:val="%4."/>
+      <w:lvlJc w:val="left"/>
+      <w:pPr>
+        <w:ind w:left="2880" w:hanging="360"/>
+      </w:pPr>
+    </w:lvl>
+    <w:lvl w:ilvl="4" w:tplc="2C0A0019" w:tentative="1">
+      <w:start w:val="1"/>
+      <w:numFmt w:val="lowerLetter"/>
+      <w:lvlText w:val="%5."/>
+      <w:lvlJc w:val="left"/>
+      <w:pPr>
+        <w:ind w:left="3600" w:hanging="360"/>
+      </w:pPr>
+    </w:lvl>
+    <w:lvl w:ilvl="5" w:tplc="2C0A001B" w:tentative="1">
+      <w:start w:val="1"/>
+      <w:numFmt w:val="lowerRoman"/>
+      <w:lvlText w:val="%6."/>
+      <w:lvlJc w:val="right"/>
+      <w:pPr>
+        <w:ind w:left="4320" w:hanging="180"/>
+      </w:pPr>
+    </w:lvl>
+    <w:lvl w:ilvl="6" w:tplc="2C0A000F" w:tentative="1">
+      <w:start w:val="1"/>
+      <w:numFmt w:val="decimal"/>
+      <w:lvlText w:val="%7."/>
+      <w:lvlJc w:val="left"/>
+      <w:pPr>
+        <w:ind w:left="5040" w:hanging="360"/>
+      </w:pPr>
+    </w:lvl>
+    <w:lvl w:ilvl="7" w:tplc="2C0A0019" w:tentative="1">
+      <w:start w:val="1"/>
+      <w:numFmt w:val="lowerLetter"/>
+      <w:lvlText w:val="%8."/>
+      <w:lvlJc w:val="left"/>
+      <w:pPr>
+        <w:ind w:left="5760" w:hanging="360"/>
+      </w:pPr>
+    </w:lvl>
+    <w:lvl w:ilvl="8" w:tplc="2C0A001B" w:tentative="1">
+      <w:start w:val="1"/>
+      <w:numFmt w:val="lowerRoman"/>
+      <w:lvlText w:val="%9."/>
+      <w:lvlJc w:val="right"/>
+      <w:pPr>
+        <w:ind w:left="6480" w:hanging="180"/>
+      </w:pPr>
+    </w:lvl>
+  </w:abstractNum>
+  <w:abstractNum w:abstractNumId="6" w15:restartNumberingAfterBreak="0">
     <w:nsid w:val="560557C3"/>
     <w:multiLevelType w:val="hybridMultilevel"/>
     <w:tmpl w:val="8D907A00"/>
@@ -2364,7 +2701,7 @@
     </w:lvl>
   </w:abstractNum>
   <w:num w:numId="1">
-    <w:abstractNumId w:val="5"/>
+    <w:abstractNumId w:val="6"/>
   </w:num>
   <w:num w:numId="2">
     <w:abstractNumId w:val="4"/>
@@ -2380,6 +2717,9 @@
   </w:num>
   <w:num w:numId="6">
     <w:abstractNumId w:val="3"/>
+  </w:num>
+  <w:num w:numId="7">
+    <w:abstractNumId w:val="5"/>
   </w:num>
 </w:numbering>
 </file>

</xml_diff>

<commit_message>
Corregido los diagramas y manual de usuario
</commit_message>
<xml_diff>
--- a/Sistema-Embebido/Embebido.docx
+++ b/Sistema-Embebido/Embebido.docx
@@ -550,7 +550,25 @@
         <w:rPr>
           <w:lang w:val="es-ES"/>
         </w:rPr>
-        <w:t>Módulo WIFI Esp8266</w:t>
+        <w:t xml:space="preserve">Módulo </w:t>
+      </w:r>
+      <w:r>
+        <w:rPr>
+          <w:lang w:val="es-ES"/>
+        </w:rPr>
+        <w:t>Bluetooth H</w:t>
+      </w:r>
+      <w:r>
+        <w:rPr>
+          <w:lang w:val="es-ES"/>
+        </w:rPr>
+        <w:t>C</w:t>
+      </w:r>
+      <w:r>
+        <w:rPr>
+          <w:lang w:val="es-ES"/>
+        </w:rPr>
+        <w:t>06</w:t>
       </w:r>
     </w:p>
     <w:p>
@@ -869,14 +887,13 @@
     </w:p>
     <w:p>
       <w:pPr>
-        <w:rPr>
-          <w:sz w:val="32"/>
-          <w:lang w:val="es-ES"/>
-        </w:rPr>
-      </w:pPr>
-      <w:r>
-        <w:rPr>
-          <w:sz w:val="32"/>
+        <w:pStyle w:val="Ttulo1"/>
+        <w:rPr>
+          <w:lang w:val="es-ES"/>
+        </w:rPr>
+      </w:pPr>
+      <w:r>
+        <w:rPr>
           <w:lang w:val="es-ES"/>
         </w:rPr>
         <w:lastRenderedPageBreak/>
@@ -884,7 +901,6 @@
       </w:r>
       <w:r>
         <w:rPr>
-          <w:sz w:val="32"/>
           <w:lang w:val="es-ES"/>
         </w:rPr>
         <w:t>de bloques</w:t>
@@ -914,10 +930,10 @@
           <w:lang w:val="es-ES"/>
         </w:rPr>
         <w:drawing>
-          <wp:inline distT="0" distB="0" distL="0" distR="0" wp14:anchorId="46A9CAB2" wp14:editId="7AD1E20E">
-            <wp:extent cx="6290351" cy="4258310"/>
+          <wp:inline distT="0" distB="0" distL="0" distR="0" wp14:anchorId="4FCA7461" wp14:editId="05B628EE">
+            <wp:extent cx="5397500" cy="3528060"/>
             <wp:effectExtent l="0" t="0" r="0" b="0"/>
-            <wp:docPr id="31" name="Imagen 31"/>
+            <wp:docPr id="4" name="Imagen 4"/>
             <wp:cNvGraphicFramePr>
               <a:graphicFrameLocks xmlns:a="http://schemas.openxmlformats.org/drawingml/2006/main" noChangeAspect="1"/>
             </wp:cNvGraphicFramePr>
@@ -925,8 +941,10 @@
               <a:graphicData uri="http://schemas.openxmlformats.org/drawingml/2006/picture">
                 <pic:pic xmlns:pic="http://schemas.openxmlformats.org/drawingml/2006/picture">
                   <pic:nvPicPr>
-                    <pic:cNvPr id="31" name="embebido.png"/>
-                    <pic:cNvPicPr/>
+                    <pic:cNvPr id="0" name="Picture 1"/>
+                    <pic:cNvPicPr>
+                      <a:picLocks noChangeAspect="1" noChangeArrowheads="1"/>
+                    </pic:cNvPicPr>
                   </pic:nvPicPr>
                   <pic:blipFill>
                     <a:blip r:embed="rId8">
@@ -936,18 +954,23 @@
                         </a:ext>
                       </a:extLst>
                     </a:blip>
+                    <a:srcRect/>
                     <a:stretch>
                       <a:fillRect/>
                     </a:stretch>
                   </pic:blipFill>
-                  <pic:spPr>
+                  <pic:spPr bwMode="auto">
                     <a:xfrm>
                       <a:off x="0" y="0"/>
-                      <a:ext cx="6320761" cy="4278896"/>
+                      <a:ext cx="5397500" cy="3528060"/>
                     </a:xfrm>
                     <a:prstGeom prst="rect">
                       <a:avLst/>
                     </a:prstGeom>
+                    <a:noFill/>
+                    <a:ln>
+                      <a:noFill/>
+                    </a:ln>
                   </pic:spPr>
                 </pic:pic>
               </a:graphicData>
@@ -966,28 +989,25 @@
     </w:p>
     <w:p>
       <w:pPr>
-        <w:rPr>
-          <w:sz w:val="32"/>
-          <w:lang w:val="es-ES"/>
-        </w:rPr>
-      </w:pPr>
-      <w:r>
-        <w:rPr>
-          <w:sz w:val="32"/>
+        <w:pStyle w:val="Ttulo1"/>
+        <w:rPr>
+          <w:lang w:val="es-ES"/>
+        </w:rPr>
+      </w:pPr>
+      <w:r>
+        <w:rPr>
           <w:lang w:val="es-ES"/>
         </w:rPr>
         <w:t xml:space="preserve">Diagrama </w:t>
       </w:r>
       <w:r>
         <w:rPr>
-          <w:sz w:val="32"/>
           <w:lang w:val="es-ES"/>
         </w:rPr>
         <w:t>l</w:t>
       </w:r>
       <w:r>
         <w:rPr>
-          <w:sz w:val="32"/>
           <w:lang w:val="es-ES"/>
         </w:rPr>
         <w:t>ógico</w:t>
@@ -1015,10 +1035,10 @@
           <w:lang w:val="es-ES"/>
         </w:rPr>
         <w:drawing>
-          <wp:inline distT="0" distB="0" distL="0" distR="0" wp14:anchorId="60DA39A8" wp14:editId="2EE2C490">
-            <wp:extent cx="5748867" cy="3072051"/>
-            <wp:effectExtent l="0" t="0" r="4445" b="1905"/>
-            <wp:docPr id="1" name="Imagen 1"/>
+          <wp:inline distT="0" distB="0" distL="0" distR="0" wp14:anchorId="61B0A9C9" wp14:editId="4DBD1222">
+            <wp:extent cx="5391150" cy="2543175"/>
+            <wp:effectExtent l="0" t="0" r="0" b="9525"/>
+            <wp:docPr id="7" name="Imagen 7"/>
             <wp:cNvGraphicFramePr>
               <a:graphicFrameLocks xmlns:a="http://schemas.openxmlformats.org/drawingml/2006/main" noChangeAspect="1"/>
             </wp:cNvGraphicFramePr>
@@ -1026,8 +1046,10 @@
               <a:graphicData uri="http://schemas.openxmlformats.org/drawingml/2006/picture">
                 <pic:pic xmlns:pic="http://schemas.openxmlformats.org/drawingml/2006/picture">
                   <pic:nvPicPr>
-                    <pic:cNvPr id="1" name="Diagrama Lógico.png"/>
-                    <pic:cNvPicPr/>
+                    <pic:cNvPr id="0" name="Picture 3"/>
+                    <pic:cNvPicPr>
+                      <a:picLocks noChangeAspect="1" noChangeArrowheads="1"/>
+                    </pic:cNvPicPr>
                   </pic:nvPicPr>
                   <pic:blipFill>
                     <a:blip r:embed="rId9">
@@ -1037,18 +1059,23 @@
                         </a:ext>
                       </a:extLst>
                     </a:blip>
+                    <a:srcRect/>
                     <a:stretch>
                       <a:fillRect/>
                     </a:stretch>
                   </pic:blipFill>
-                  <pic:spPr>
+                  <pic:spPr bwMode="auto">
                     <a:xfrm>
                       <a:off x="0" y="0"/>
-                      <a:ext cx="5769701" cy="3083184"/>
+                      <a:ext cx="5391150" cy="2543175"/>
                     </a:xfrm>
                     <a:prstGeom prst="rect">
                       <a:avLst/>
                     </a:prstGeom>
+                    <a:noFill/>
+                    <a:ln>
+                      <a:noFill/>
+                    </a:ln>
                   </pic:spPr>
                 </pic:pic>
               </a:graphicData>
@@ -1066,6 +1093,21 @@
     </w:p>
     <w:p>
       <w:pPr>
+        <w:pStyle w:val="Ttulo1"/>
+        <w:rPr>
+          <w:lang w:val="es-ES"/>
+        </w:rPr>
+      </w:pPr>
+      <w:r>
+        <w:rPr>
+          <w:lang w:val="es-ES"/>
+        </w:rPr>
+        <w:lastRenderedPageBreak/>
+        <w:t>Diagrama de secuencia</w:t>
+      </w:r>
+    </w:p>
+    <w:p>
+      <w:pPr>
         <w:ind w:left="-709" w:firstLine="709"/>
         <w:jc w:val="both"/>
         <w:rPr>
@@ -1073,30 +1115,12 @@
           <w:lang w:val="es-ES"/>
         </w:rPr>
       </w:pPr>
-      <w:r>
-        <w:rPr>
-          <w:sz w:val="32"/>
-          <w:lang w:val="es-ES"/>
-        </w:rPr>
-        <w:lastRenderedPageBreak/>
-        <w:t>Diagrama de secuencia</w:t>
-      </w:r>
     </w:p>
     <w:p>
       <w:pPr>
         <w:ind w:left="-709" w:firstLine="709"/>
         <w:jc w:val="both"/>
         <w:rPr>
-          <w:sz w:val="32"/>
-          <w:lang w:val="es-ES"/>
-        </w:rPr>
-      </w:pPr>
-    </w:p>
-    <w:p>
-      <w:pPr>
-        <w:ind w:left="-709" w:firstLine="709"/>
-        <w:jc w:val="both"/>
-        <w:rPr>
           <w:noProof/>
           <w:sz w:val="32"/>
           <w:lang w:val="es-ES"/>
@@ -1109,10 +1133,10 @@
           <w:lang w:val="es-ES"/>
         </w:rPr>
         <w:drawing>
-          <wp:inline distT="0" distB="0" distL="0" distR="0" wp14:anchorId="4C9B9CAE" wp14:editId="08D6AD49">
-            <wp:extent cx="5944802" cy="3919855"/>
-            <wp:effectExtent l="0" t="0" r="0" b="4445"/>
-            <wp:docPr id="2" name="Imagen 2"/>
+          <wp:inline distT="0" distB="0" distL="0" distR="0" wp14:anchorId="4D94AD45" wp14:editId="52D2FA42">
+            <wp:extent cx="5391150" cy="3067050"/>
+            <wp:effectExtent l="0" t="0" r="0" b="0"/>
+            <wp:docPr id="8" name="Imagen 8"/>
             <wp:cNvGraphicFramePr>
               <a:graphicFrameLocks xmlns:a="http://schemas.openxmlformats.org/drawingml/2006/main" noChangeAspect="1"/>
             </wp:cNvGraphicFramePr>
@@ -1120,8 +1144,10 @@
               <a:graphicData uri="http://schemas.openxmlformats.org/drawingml/2006/picture">
                 <pic:pic xmlns:pic="http://schemas.openxmlformats.org/drawingml/2006/picture">
                   <pic:nvPicPr>
-                    <pic:cNvPr id="2" name="diagrama de secuencia.png"/>
-                    <pic:cNvPicPr/>
+                    <pic:cNvPr id="0" name="Picture 4"/>
+                    <pic:cNvPicPr>
+                      <a:picLocks noChangeAspect="1" noChangeArrowheads="1"/>
+                    </pic:cNvPicPr>
                   </pic:nvPicPr>
                   <pic:blipFill>
                     <a:blip r:embed="rId10">
@@ -1131,18 +1157,23 @@
                         </a:ext>
                       </a:extLst>
                     </a:blip>
+                    <a:srcRect/>
                     <a:stretch>
                       <a:fillRect/>
                     </a:stretch>
                   </pic:blipFill>
-                  <pic:spPr>
+                  <pic:spPr bwMode="auto">
                     <a:xfrm>
                       <a:off x="0" y="0"/>
-                      <a:ext cx="5960196" cy="3930006"/>
+                      <a:ext cx="5391150" cy="3067050"/>
                     </a:xfrm>
                     <a:prstGeom prst="rect">
                       <a:avLst/>
                     </a:prstGeom>
+                    <a:noFill/>
+                    <a:ln>
+                      <a:noFill/>
+                    </a:ln>
                   </pic:spPr>
                 </pic:pic>
               </a:graphicData>
@@ -1461,7 +1492,7 @@
           <w:szCs w:val="20"/>
           <w:lang w:val="en-US"/>
         </w:rPr>
-        <w:t>WiFi</w:t>
+        <w:t>Bluethoot</w:t>
       </w:r>
       <w:proofErr w:type="spellEnd"/>
       <w:r>
@@ -1514,7 +1545,7 @@
           <w:szCs w:val="20"/>
           <w:lang w:val="en-US"/>
         </w:rPr>
-        <w:t>WiFi</w:t>
+        <w:t>Bluethoot</w:t>
       </w:r>
       <w:proofErr w:type="spellEnd"/>
       <w:r>
@@ -1563,8 +1594,9 @@
         <w:rPr>
           <w:sz w:val="20"/>
           <w:szCs w:val="20"/>
-        </w:rPr>
-        <w:t>WiFi</w:t>
+          <w:lang w:val="en-US"/>
+        </w:rPr>
+        <w:t>Bluethoot</w:t>
       </w:r>
       <w:proofErr w:type="spellEnd"/>
       <w:r>
@@ -1572,7 +1604,16 @@
           <w:sz w:val="20"/>
           <w:szCs w:val="20"/>
         </w:rPr>
-        <w:t xml:space="preserve"> (CH_PD)</w:t>
+        <w:t xml:space="preserve"> (CH_PD</w:t>
+      </w:r>
+      <w:bookmarkStart w:id="0" w:name="_GoBack"/>
+      <w:bookmarkEnd w:id="0"/>
+      <w:r>
+        <w:rPr>
+          <w:sz w:val="20"/>
+          <w:szCs w:val="20"/>
+        </w:rPr>
+        <w:t>)</w:t>
       </w:r>
     </w:p>
     <w:p>
@@ -1594,8 +1635,9 @@
         <w:rPr>
           <w:sz w:val="20"/>
           <w:szCs w:val="20"/>
-        </w:rPr>
-        <w:t>WiFi</w:t>
+          <w:lang w:val="en-US"/>
+        </w:rPr>
+        <w:t>Bluethoot</w:t>
       </w:r>
       <w:proofErr w:type="spellEnd"/>
       <w:r>
@@ -1603,7 +1645,14 @@
           <w:sz w:val="20"/>
           <w:szCs w:val="20"/>
         </w:rPr>
-        <w:t xml:space="preserve"> (GPIO0)</w:t>
+        <w:t xml:space="preserve"> </w:t>
+      </w:r>
+      <w:r>
+        <w:rPr>
+          <w:sz w:val="20"/>
+          <w:szCs w:val="20"/>
+        </w:rPr>
+        <w:t>(GPIO0)</w:t>
       </w:r>
       <w:r>
         <w:rPr>
@@ -1719,6 +1768,7 @@
           <w:sz w:val="28"/>
           <w:szCs w:val="20"/>
         </w:rPr>
+        <w:lastRenderedPageBreak/>
         <w:t>Diagrama de conexiones</w:t>
       </w:r>
       <w:r>
@@ -2094,10 +2144,7 @@
         <w:t>Ha calibrado el vaso con éxito.</w:t>
       </w:r>
     </w:p>
-    <w:p>
-      <w:bookmarkStart w:id="0" w:name="_GoBack"/>
-      <w:bookmarkEnd w:id="0"/>
-    </w:p>
+    <w:p/>
     <w:sectPr>
       <w:pgSz w:w="11900" w:h="16840"/>
       <w:pgMar w:top="1417" w:right="1701" w:bottom="1417" w:left="1701" w:header="708" w:footer="708" w:gutter="0"/>
@@ -2990,7 +3037,7 @@
     </w:rPrDefault>
     <w:pPrDefault/>
   </w:docDefaults>
-  <w:latentStyles w:defLockedState="0" w:defUIPriority="99" w:defSemiHidden="0" w:defUnhideWhenUsed="0" w:defQFormat="0" w:count="376">
+  <w:latentStyles w:defLockedState="0" w:defUIPriority="99" w:defSemiHidden="0" w:defUnhideWhenUsed="0" w:defQFormat="0" w:count="375">
     <w:lsdException w:name="Normal" w:uiPriority="0" w:qFormat="1"/>
     <w:lsdException w:name="heading 1" w:uiPriority="9" w:qFormat="1"/>
     <w:lsdException w:name="heading 2" w:semiHidden="1" w:uiPriority="9" w:unhideWhenUsed="1" w:qFormat="1"/>
@@ -3366,7 +3413,6 @@
     <w:lsdException w:name="Smart Hyperlink" w:semiHidden="1" w:unhideWhenUsed="1"/>
     <w:lsdException w:name="Hashtag" w:semiHidden="1" w:unhideWhenUsed="1"/>
     <w:lsdException w:name="Unresolved Mention" w:semiHidden="1" w:unhideWhenUsed="1"/>
-    <w:lsdException w:name="Smart Link" w:semiHidden="1" w:unhideWhenUsed="1"/>
   </w:latentStyles>
   <w:style w:type="paragraph" w:default="1" w:styleId="Normal">
     <w:name w:val="Normal"/>

</xml_diff>